<commit_message>
minor change to Lab 2 references
</commit_message>
<xml_diff>
--- a/HTML CSS labs/CSS Lab 2.docx
+++ b/HTML CSS labs/CSS Lab 2.docx
@@ -2891,7 +2891,15 @@
         <w:t>auto</w:t>
       </w:r>
       <w:r>
-        <w:t xml:space="preserve"> property calculates the margin to center an element  horizontally within a parent container</w:t>
+        <w:t xml:space="preserve"> property calculates the margin to center an </w:t>
+      </w:r>
+      <w:proofErr w:type="gramStart"/>
+      <w:r>
+        <w:t>element  horizontally</w:t>
+      </w:r>
+      <w:proofErr w:type="gramEnd"/>
+      <w:r>
+        <w:t xml:space="preserve"> within a parent container</w:t>
       </w:r>
     </w:p>
     <w:p>
@@ -3122,14 +3130,14 @@
       <w:pPr>
         <w:pStyle w:val="Heading2"/>
       </w:pPr>
-      <w:bookmarkStart w:id="13" w:name="_Hlk98694403"/>
-      <w:bookmarkStart w:id="14" w:name="_Toc98792556"/>
+      <w:bookmarkStart w:id="13" w:name="_Toc98792556"/>
+      <w:bookmarkStart w:id="14" w:name="_Hlk98694403"/>
       <w:r>
         <w:t>display</w:t>
       </w:r>
-      <w:bookmarkEnd w:id="14"/>
-    </w:p>
-    <w:bookmarkEnd w:id="13"/>
+      <w:bookmarkEnd w:id="13"/>
+    </w:p>
+    <w:bookmarkEnd w:id="14"/>
     <w:p>
       <w:pPr>
         <w:spacing w:after="0" w:line="240" w:lineRule="auto"/>
@@ -3595,6 +3603,7 @@
         <w:t xml:space="preserve">Demonstrate </w:t>
       </w:r>
       <w:proofErr w:type="spellStart"/>
+      <w:proofErr w:type="gramStart"/>
       <w:r>
         <w:rPr>
           <w:rFonts w:ascii="Courier New" w:hAnsi="Courier New" w:cs="Courier New"/>
@@ -3602,6 +3611,7 @@
         <w:t>overflow:auto</w:t>
       </w:r>
       <w:proofErr w:type="spellEnd"/>
+      <w:proofErr w:type="gramEnd"/>
       <w:r>
         <w:t xml:space="preserve"> and </w:t>
       </w:r>
@@ -3708,14 +3718,14 @@
       <w:pPr>
         <w:pStyle w:val="Heading2"/>
       </w:pPr>
-      <w:bookmarkStart w:id="21" w:name="_Hlk98695759"/>
-      <w:bookmarkStart w:id="22" w:name="_Toc98792560"/>
+      <w:bookmarkStart w:id="21" w:name="_Toc98792560"/>
+      <w:bookmarkStart w:id="22" w:name="_Hlk98695759"/>
       <w:r>
         <w:t>Alignment techniques</w:t>
       </w:r>
-      <w:bookmarkEnd w:id="22"/>
-    </w:p>
-    <w:bookmarkEnd w:id="21"/>
+      <w:bookmarkEnd w:id="21"/>
+    </w:p>
+    <w:bookmarkEnd w:id="22"/>
     <w:p>
       <w:pPr>
         <w:spacing w:after="0" w:line="240" w:lineRule="auto"/>
@@ -3752,16 +3762,16 @@
       <w:pPr>
         <w:pStyle w:val="Heading2"/>
       </w:pPr>
-      <w:bookmarkStart w:id="23" w:name="_Toc98652794"/>
-      <w:bookmarkStart w:id="24" w:name="_Toc98792561"/>
+      <w:bookmarkStart w:id="23" w:name="_Toc98792561"/>
+      <w:bookmarkStart w:id="24" w:name="_Toc98652794"/>
       <w:r>
         <w:t>Flexbox</w:t>
       </w:r>
+      <w:bookmarkEnd w:id="23"/>
+      <w:r>
+        <w:t xml:space="preserve"> </w:t>
+      </w:r>
       <w:bookmarkEnd w:id="24"/>
-      <w:r>
-        <w:t xml:space="preserve"> </w:t>
-      </w:r>
-      <w:bookmarkEnd w:id="23"/>
     </w:p>
     <w:p>
       <w:pPr>
@@ -3779,6 +3789,46 @@
           <w:rPr>
             <w:rStyle w:val="Hyperlink"/>
           </w:rPr>
+          <w:t>https://css-tricks.com/snippets/css/a-guide-to-flexbox/</w:t>
+        </w:r>
+      </w:hyperlink>
+    </w:p>
+    <w:p>
+      <w:pPr>
+        <w:spacing w:after="0" w:line="240" w:lineRule="auto"/>
+        <w:jc w:val="both"/>
+      </w:pPr>
+    </w:p>
+    <w:p>
+      <w:pPr>
+        <w:spacing w:after="0" w:line="240" w:lineRule="auto"/>
+        <w:jc w:val="both"/>
+      </w:pPr>
+      <w:hyperlink r:id="rId49" w:history="1">
+        <w:r>
+          <w:rPr>
+            <w:rStyle w:val="Hyperlink"/>
+          </w:rPr>
+          <w:t>https://demo.agektmr.com/flexbox/</w:t>
+        </w:r>
+      </w:hyperlink>
+    </w:p>
+    <w:p>
+      <w:pPr>
+        <w:spacing w:after="0" w:line="240" w:lineRule="auto"/>
+        <w:jc w:val="both"/>
+      </w:pPr>
+    </w:p>
+    <w:p>
+      <w:pPr>
+        <w:spacing w:after="0" w:line="240" w:lineRule="auto"/>
+        <w:jc w:val="both"/>
+      </w:pPr>
+      <w:hyperlink r:id="rId50" w:history="1">
+        <w:r>
+          <w:rPr>
+            <w:rStyle w:val="Hyperlink"/>
+          </w:rPr>
           <w:t>https://web.dev/learn/css/flexbox/</w:t>
         </w:r>
       </w:hyperlink>
@@ -3794,7 +3844,7 @@
         <w:spacing w:after="0" w:line="240" w:lineRule="auto"/>
         <w:jc w:val="both"/>
       </w:pPr>
-      <w:hyperlink r:id="rId49" w:history="1">
+      <w:hyperlink r:id="rId51" w:history="1">
         <w:r>
           <w:rPr>
             <w:rStyle w:val="Hyperlink"/>
@@ -3814,14 +3864,26 @@
         <w:spacing w:after="0" w:line="240" w:lineRule="auto"/>
         <w:jc w:val="both"/>
       </w:pPr>
-      <w:hyperlink r:id="rId50" w:history="1">
-        <w:r>
-          <w:rPr>
-            <w:rStyle w:val="Hyperlink"/>
-          </w:rPr>
-          <w:t>https://css-tricks.com/snippets/css/a-guide-to-flexbox/</w:t>
-        </w:r>
-      </w:hyperlink>
+      <w:hyperlink r:id="rId52" w:history="1">
+        <w:r>
+          <w:rPr>
+            <w:rStyle w:val="Hyperlink"/>
+          </w:rPr>
+          <w:t>https://www.quackit.com/css/flexbox/tutorial/flexbox_introduction.cfm</w:t>
+        </w:r>
+      </w:hyperlink>
+    </w:p>
+    <w:p>
+      <w:pPr>
+        <w:spacing w:after="0" w:line="240" w:lineRule="auto"/>
+        <w:jc w:val="both"/>
+      </w:pPr>
+    </w:p>
+    <w:p>
+      <w:pPr>
+        <w:spacing w:after="0" w:line="240" w:lineRule="auto"/>
+        <w:jc w:val="both"/>
+      </w:pPr>
     </w:p>
     <w:p>
       <w:pPr>
@@ -3864,7 +3926,67 @@
         <w:spacing w:after="0" w:line="240" w:lineRule="auto"/>
         <w:jc w:val="both"/>
       </w:pPr>
-      <w:hyperlink r:id="rId51" w:history="1">
+      <w:hyperlink r:id="rId53" w:history="1">
+        <w:r>
+          <w:rPr>
+            <w:rStyle w:val="Hyperlink"/>
+          </w:rPr>
+          <w:t>https://css-tricks.com/snippets/css/complete-guide-grid/</w:t>
+        </w:r>
+      </w:hyperlink>
+    </w:p>
+    <w:p>
+      <w:pPr>
+        <w:spacing w:after="0" w:line="240" w:lineRule="auto"/>
+        <w:jc w:val="both"/>
+      </w:pPr>
+    </w:p>
+    <w:p>
+      <w:pPr>
+        <w:spacing w:after="0" w:line="240" w:lineRule="auto"/>
+        <w:jc w:val="both"/>
+      </w:pPr>
+      <w:hyperlink r:id="rId54" w:history="1">
+        <w:r>
+          <w:rPr>
+            <w:rStyle w:val="Hyperlink"/>
+          </w:rPr>
+          <w:t>https://gridbyexample.com/examples/</w:t>
+        </w:r>
+      </w:hyperlink>
+    </w:p>
+    <w:p>
+      <w:pPr>
+        <w:spacing w:after="0" w:line="240" w:lineRule="auto"/>
+        <w:jc w:val="both"/>
+      </w:pPr>
+    </w:p>
+    <w:p>
+      <w:pPr>
+        <w:spacing w:after="0" w:line="240" w:lineRule="auto"/>
+        <w:jc w:val="both"/>
+      </w:pPr>
+      <w:hyperlink r:id="rId55" w:anchor="grid-gaps" w:history="1">
+        <w:r>
+          <w:rPr>
+            <w:rStyle w:val="Hyperlink"/>
+          </w:rPr>
+          <w:t>https://learncssgrid.com/#grid-gaps</w:t>
+        </w:r>
+      </w:hyperlink>
+    </w:p>
+    <w:p>
+      <w:pPr>
+        <w:spacing w:after="0" w:line="240" w:lineRule="auto"/>
+        <w:jc w:val="both"/>
+      </w:pPr>
+    </w:p>
+    <w:p>
+      <w:pPr>
+        <w:spacing w:after="0" w:line="240" w:lineRule="auto"/>
+        <w:jc w:val="both"/>
+      </w:pPr>
+      <w:hyperlink r:id="rId56" w:history="1">
         <w:r>
           <w:rPr>
             <w:rStyle w:val="Hyperlink"/>
@@ -3872,78 +3994,6 @@
           <w:t>https://www.w3schools.com/css/css_grid.asp</w:t>
         </w:r>
       </w:hyperlink>
-    </w:p>
-    <w:p>
-      <w:pPr>
-        <w:spacing w:after="0" w:line="240" w:lineRule="auto"/>
-        <w:jc w:val="both"/>
-      </w:pPr>
-    </w:p>
-    <w:p>
-      <w:pPr>
-        <w:spacing w:after="0" w:line="240" w:lineRule="auto"/>
-        <w:jc w:val="both"/>
-      </w:pPr>
-      <w:hyperlink r:id="rId52" w:anchor="grid-gaps" w:history="1">
-        <w:r>
-          <w:rPr>
-            <w:rStyle w:val="Hyperlink"/>
-          </w:rPr>
-          <w:t>https://learncssgrid.com/#grid-gaps</w:t>
-        </w:r>
-      </w:hyperlink>
-    </w:p>
-    <w:p>
-      <w:pPr>
-        <w:spacing w:after="0" w:line="240" w:lineRule="auto"/>
-        <w:jc w:val="both"/>
-      </w:pPr>
-    </w:p>
-    <w:p>
-      <w:pPr>
-        <w:spacing w:after="0" w:line="240" w:lineRule="auto"/>
-        <w:jc w:val="both"/>
-      </w:pPr>
-      <w:hyperlink r:id="rId53" w:history="1">
-        <w:r>
-          <w:rPr>
-            <w:rStyle w:val="Hyperlink"/>
-          </w:rPr>
-          <w:t>https://css-tricks.com/snippets/css/complete-guide-grid/</w:t>
-        </w:r>
-      </w:hyperlink>
-    </w:p>
-    <w:p>
-      <w:pPr>
-        <w:spacing w:after="0" w:line="240" w:lineRule="auto"/>
-        <w:jc w:val="both"/>
-      </w:pPr>
-    </w:p>
-    <w:p>
-      <w:pPr>
-        <w:spacing w:after="0" w:line="240" w:lineRule="auto"/>
-        <w:jc w:val="both"/>
-      </w:pPr>
-      <w:hyperlink r:id="rId54" w:history="1">
-        <w:r>
-          <w:rPr>
-            <w:rStyle w:val="Hyperlink"/>
-          </w:rPr>
-          <w:t>https://gridbyexample.com/examples/</w:t>
-        </w:r>
-      </w:hyperlink>
-    </w:p>
-    <w:p>
-      <w:pPr>
-        <w:spacing w:after="0" w:line="240" w:lineRule="auto"/>
-        <w:jc w:val="both"/>
-      </w:pPr>
-    </w:p>
-    <w:p>
-      <w:pPr>
-        <w:spacing w:after="0" w:line="240" w:lineRule="auto"/>
-        <w:jc w:val="both"/>
-      </w:pPr>
     </w:p>
     <w:p>
       <w:pPr>
@@ -4002,7 +4052,7 @@
         <w:spacing w:after="0" w:line="240" w:lineRule="auto"/>
         <w:jc w:val="both"/>
       </w:pPr>
-      <w:hyperlink r:id="rId55" w:history="1">
+      <w:hyperlink r:id="rId57" w:history="1">
         <w:r>
           <w:rPr>
             <w:rStyle w:val="Hyperlink"/>
@@ -4022,7 +4072,7 @@
         <w:spacing w:after="0" w:line="240" w:lineRule="auto"/>
         <w:jc w:val="both"/>
       </w:pPr>
-      <w:hyperlink r:id="rId56" w:anchor="what_is_a_viewport" w:history="1">
+      <w:hyperlink r:id="rId58" w:anchor="what_is_a_viewport" w:history="1">
         <w:r>
           <w:rPr>
             <w:rStyle w:val="Hyperlink"/>
@@ -4051,7 +4101,7 @@
         <w:spacing w:after="0" w:line="240" w:lineRule="auto"/>
         <w:jc w:val="both"/>
       </w:pPr>
-      <w:hyperlink r:id="rId57" w:anchor="viewport_sizes_are_mutable" w:history="1">
+      <w:hyperlink r:id="rId59" w:anchor="viewport_sizes_are_mutable" w:history="1">
         <w:r>
           <w:rPr>
             <w:rStyle w:val="Hyperlink"/>
@@ -4065,7 +4115,7 @@
         <w:spacing w:after="0" w:line="240" w:lineRule="auto"/>
         <w:jc w:val="both"/>
       </w:pPr>
-      <w:hyperlink r:id="rId58" w:history="1">
+      <w:hyperlink r:id="rId60" w:history="1">
         <w:r>
           <w:rPr>
             <w:rStyle w:val="Hyperlink"/>
@@ -4092,7 +4142,6 @@
       </w:pPr>
       <w:bookmarkStart w:id="30" w:name="_Toc98792565"/>
       <w:r>
-        <w:lastRenderedPageBreak/>
         <w:t>General principles</w:t>
       </w:r>
       <w:bookmarkEnd w:id="30"/>
@@ -4108,7 +4157,7 @@
         <w:spacing w:after="0" w:line="240" w:lineRule="auto"/>
         <w:jc w:val="both"/>
       </w:pPr>
-      <w:hyperlink r:id="rId59" w:history="1">
+      <w:hyperlink r:id="rId61" w:history="1">
         <w:r>
           <w:rPr>
             <w:rStyle w:val="Hyperlink"/>
@@ -4128,7 +4177,7 @@
         <w:spacing w:after="0" w:line="240" w:lineRule="auto"/>
         <w:jc w:val="both"/>
       </w:pPr>
-      <w:hyperlink r:id="rId60" w:history="1">
+      <w:hyperlink r:id="rId62" w:history="1">
         <w:r>
           <w:rPr>
             <w:rStyle w:val="Hyperlink"/>
@@ -4164,7 +4213,7 @@
         <w:spacing w:after="0" w:line="240" w:lineRule="auto"/>
         <w:jc w:val="both"/>
       </w:pPr>
-      <w:hyperlink r:id="rId61" w:history="1">
+      <w:hyperlink r:id="rId63" w:history="1">
         <w:r>
           <w:rPr>
             <w:rStyle w:val="Hyperlink"/>
@@ -4184,7 +4233,7 @@
         <w:spacing w:after="0" w:line="240" w:lineRule="auto"/>
         <w:jc w:val="both"/>
       </w:pPr>
-      <w:hyperlink r:id="rId62" w:history="1">
+      <w:hyperlink r:id="rId64" w:history="1">
         <w:r>
           <w:rPr>
             <w:rStyle w:val="Hyperlink"/>
@@ -4204,7 +4253,7 @@
         <w:spacing w:after="0" w:line="240" w:lineRule="auto"/>
         <w:jc w:val="both"/>
       </w:pPr>
-      <w:hyperlink r:id="rId63" w:history="1">
+      <w:hyperlink r:id="rId65" w:history="1">
         <w:r>
           <w:rPr>
             <w:rStyle w:val="Hyperlink"/>
@@ -4246,7 +4295,7 @@
         <w:spacing w:after="0" w:line="240" w:lineRule="auto"/>
         <w:jc w:val="both"/>
       </w:pPr>
-      <w:hyperlink r:id="rId64" w:history="1">
+      <w:hyperlink r:id="rId66" w:history="1">
         <w:r>
           <w:rPr>
             <w:rStyle w:val="Hyperlink"/>
@@ -4266,7 +4315,7 @@
         <w:spacing w:after="0" w:line="240" w:lineRule="auto"/>
         <w:jc w:val="both"/>
       </w:pPr>
-      <w:hyperlink r:id="rId65" w:history="1">
+      <w:hyperlink r:id="rId67" w:history="1">
         <w:r>
           <w:rPr>
             <w:rStyle w:val="Hyperlink"/>
@@ -5849,7 +5898,7 @@
 </file>
 
 <file path=customXml/itemProps2.xml><?xml version="1.0" encoding="utf-8"?>
-<ds:datastoreItem xmlns:ds="http://schemas.openxmlformats.org/officeDocument/2006/customXml" ds:itemID="{4DBF11B2-B536-446B-B47C-381971FB97C1}">
+<ds:datastoreItem xmlns:ds="http://schemas.openxmlformats.org/officeDocument/2006/customXml" ds:itemID="{F0E880B7-F5DF-4A85-A24A-AFB907389A6A}">
   <ds:schemaRefs>
     <ds:schemaRef ds:uri="http://schemas.openxmlformats.org/officeDocument/2006/bibliography"/>
   </ds:schemaRefs>

</xml_diff>